<commit_message>
completed lab 3, pkas and made writeup and simple config for lab 4
</commit_message>
<xml_diff>
--- a/Packet Tracer Activity (PKA) Tracker - Liam Dale.docx
+++ b/Packet Tracer Activity (PKA) Tracker - Liam Dale.docx
@@ -999,7 +999,7 @@
                 <w:noProof/>
               </w:rPr>
               <w:drawing>
-                <wp:inline distT="0" distB="0" distL="0" distR="0" wp14:anchorId="6CDEDEBF" wp14:editId="4219249A">
+                <wp:inline distT="0" distB="0" distL="0" distR="0" wp14:anchorId="6CDEDEBF" wp14:editId="0FC6F0AE">
                   <wp:extent cx="4843145" cy="3957955"/>
                   <wp:effectExtent l="0" t="0" r="0" b="4445"/>
                   <wp:docPr id="2050781331" name="Picture 1"/>
@@ -1076,6 +1076,14 @@
                 <w14:ligatures w14:val="none"/>
               </w:rPr>
             </w:pPr>
+            <w:r>
+              <w:rPr>
+                <w:rFonts w:ascii="Times New Roman" w:eastAsia="Times New Roman" w:hAnsi="Times New Roman" w:cs="Times New Roman"/>
+                <w:kern w:val="0"/>
+                <w14:ligatures w14:val="none"/>
+              </w:rPr>
+              <w:t>6.3.7</w:t>
+            </w:r>
           </w:p>
         </w:tc>
         <w:tc>
@@ -1099,6 +1107,14 @@
                 <w14:ligatures w14:val="none"/>
               </w:rPr>
             </w:pPr>
+            <w:r>
+              <w:rPr>
+                <w:rFonts w:ascii="Times New Roman" w:eastAsia="Times New Roman" w:hAnsi="Times New Roman" w:cs="Times New Roman"/>
+                <w:kern w:val="0"/>
+                <w14:ligatures w14:val="none"/>
+              </w:rPr>
+              <w:t>100</w:t>
+            </w:r>
           </w:p>
         </w:tc>
         <w:tc>
@@ -1123,6 +1139,59 @@
                 <w14:ligatures w14:val="none"/>
               </w:rPr>
             </w:pPr>
+            <w:r>
+              <w:rPr>
+                <w:noProof/>
+              </w:rPr>
+              <w:drawing>
+                <wp:inline distT="0" distB="0" distL="0" distR="0" wp14:anchorId="071AB4E6" wp14:editId="0EE55A54">
+                  <wp:extent cx="4843145" cy="3543935"/>
+                  <wp:effectExtent l="0" t="0" r="0" b="0"/>
+                  <wp:docPr id="1486777760" name="Picture 1"/>
+                  <wp:cNvGraphicFramePr>
+                    <a:graphicFrameLocks xmlns:a="http://schemas.openxmlformats.org/drawingml/2006/main" noChangeAspect="1"/>
+                  </wp:cNvGraphicFramePr>
+                  <a:graphic xmlns:a="http://schemas.openxmlformats.org/drawingml/2006/main">
+                    <a:graphicData uri="http://schemas.openxmlformats.org/drawingml/2006/picture">
+                      <pic:pic xmlns:pic="http://schemas.openxmlformats.org/drawingml/2006/picture">
+                        <pic:nvPicPr>
+                          <pic:cNvPr id="0" name="Picture 1"/>
+                          <pic:cNvPicPr>
+                            <a:picLocks noChangeAspect="1" noChangeArrowheads="1"/>
+                          </pic:cNvPicPr>
+                        </pic:nvPicPr>
+                        <pic:blipFill>
+                          <a:blip r:embed="rId9" cstate="print">
+                            <a:extLst>
+                              <a:ext uri="{28A0092B-C50C-407E-A947-70E740481C1C}">
+                                <a14:useLocalDpi xmlns:a14="http://schemas.microsoft.com/office/drawing/2010/main" val="0"/>
+                              </a:ext>
+                            </a:extLst>
+                          </a:blip>
+                          <a:srcRect/>
+                          <a:stretch>
+                            <a:fillRect/>
+                          </a:stretch>
+                        </pic:blipFill>
+                        <pic:spPr bwMode="auto">
+                          <a:xfrm>
+                            <a:off x="0" y="0"/>
+                            <a:ext cx="4843145" cy="3543935"/>
+                          </a:xfrm>
+                          <a:prstGeom prst="rect">
+                            <a:avLst/>
+                          </a:prstGeom>
+                          <a:noFill/>
+                          <a:ln>
+                            <a:noFill/>
+                          </a:ln>
+                        </pic:spPr>
+                      </pic:pic>
+                    </a:graphicData>
+                  </a:graphic>
+                </wp:inline>
+              </w:drawing>
+            </w:r>
           </w:p>
         </w:tc>
       </w:tr>
@@ -1152,6 +1221,15 @@
                 <w14:ligatures w14:val="none"/>
               </w:rPr>
             </w:pPr>
+            <w:r>
+              <w:rPr>
+                <w:rFonts w:ascii="Times New Roman" w:eastAsia="Times New Roman" w:hAnsi="Times New Roman" w:cs="Times New Roman"/>
+                <w:kern w:val="0"/>
+                <w14:ligatures w14:val="none"/>
+              </w:rPr>
+              <w:lastRenderedPageBreak/>
+              <w:t>6.6.4</w:t>
+            </w:r>
           </w:p>
         </w:tc>
         <w:tc>
@@ -1175,6 +1253,14 @@
                 <w14:ligatures w14:val="none"/>
               </w:rPr>
             </w:pPr>
+            <w:r>
+              <w:rPr>
+                <w:rFonts w:ascii="Times New Roman" w:eastAsia="Times New Roman" w:hAnsi="Times New Roman" w:cs="Times New Roman"/>
+                <w:kern w:val="0"/>
+                <w14:ligatures w14:val="none"/>
+              </w:rPr>
+              <w:t>100</w:t>
+            </w:r>
           </w:p>
         </w:tc>
         <w:tc>
@@ -1199,6 +1285,59 @@
                 <w14:ligatures w14:val="none"/>
               </w:rPr>
             </w:pPr>
+            <w:r>
+              <w:rPr>
+                <w:noProof/>
+              </w:rPr>
+              <w:drawing>
+                <wp:inline distT="0" distB="0" distL="0" distR="0" wp14:anchorId="2B7F9EC6" wp14:editId="21387B77">
+                  <wp:extent cx="4843145" cy="3465195"/>
+                  <wp:effectExtent l="0" t="0" r="0" b="1905"/>
+                  <wp:docPr id="817808311" name="Picture 2"/>
+                  <wp:cNvGraphicFramePr>
+                    <a:graphicFrameLocks xmlns:a="http://schemas.openxmlformats.org/drawingml/2006/main" noChangeAspect="1"/>
+                  </wp:cNvGraphicFramePr>
+                  <a:graphic xmlns:a="http://schemas.openxmlformats.org/drawingml/2006/main">
+                    <a:graphicData uri="http://schemas.openxmlformats.org/drawingml/2006/picture">
+                      <pic:pic xmlns:pic="http://schemas.openxmlformats.org/drawingml/2006/picture">
+                        <pic:nvPicPr>
+                          <pic:cNvPr id="0" name="Picture 3"/>
+                          <pic:cNvPicPr>
+                            <a:picLocks noChangeAspect="1" noChangeArrowheads="1"/>
+                          </pic:cNvPicPr>
+                        </pic:nvPicPr>
+                        <pic:blipFill>
+                          <a:blip r:embed="rId10" cstate="print">
+                            <a:extLst>
+                              <a:ext uri="{28A0092B-C50C-407E-A947-70E740481C1C}">
+                                <a14:useLocalDpi xmlns:a14="http://schemas.microsoft.com/office/drawing/2010/main" val="0"/>
+                              </a:ext>
+                            </a:extLst>
+                          </a:blip>
+                          <a:srcRect/>
+                          <a:stretch>
+                            <a:fillRect/>
+                          </a:stretch>
+                        </pic:blipFill>
+                        <pic:spPr bwMode="auto">
+                          <a:xfrm>
+                            <a:off x="0" y="0"/>
+                            <a:ext cx="4843145" cy="3465195"/>
+                          </a:xfrm>
+                          <a:prstGeom prst="rect">
+                            <a:avLst/>
+                          </a:prstGeom>
+                          <a:noFill/>
+                          <a:ln>
+                            <a:noFill/>
+                          </a:ln>
+                        </pic:spPr>
+                      </pic:pic>
+                    </a:graphicData>
+                  </a:graphic>
+                </wp:inline>
+              </w:drawing>
+            </w:r>
           </w:p>
         </w:tc>
       </w:tr>
@@ -1228,6 +1367,14 @@
                 <w14:ligatures w14:val="none"/>
               </w:rPr>
             </w:pPr>
+            <w:r>
+              <w:rPr>
+                <w:rFonts w:ascii="Times New Roman" w:eastAsia="Times New Roman" w:hAnsi="Times New Roman" w:cs="Times New Roman"/>
+                <w:kern w:val="0"/>
+                <w14:ligatures w14:val="none"/>
+              </w:rPr>
+              <w:t>6.7.12</w:t>
+            </w:r>
           </w:p>
         </w:tc>
         <w:tc>
@@ -1251,6 +1398,14 @@
                 <w14:ligatures w14:val="none"/>
               </w:rPr>
             </w:pPr>
+            <w:r>
+              <w:rPr>
+                <w:rFonts w:ascii="Times New Roman" w:eastAsia="Times New Roman" w:hAnsi="Times New Roman" w:cs="Times New Roman"/>
+                <w:kern w:val="0"/>
+                <w14:ligatures w14:val="none"/>
+              </w:rPr>
+              <w:t>100</w:t>
+            </w:r>
           </w:p>
         </w:tc>
         <w:tc>
@@ -1275,6 +1430,59 @@
                 <w14:ligatures w14:val="none"/>
               </w:rPr>
             </w:pPr>
+            <w:r>
+              <w:rPr>
+                <w:noProof/>
+              </w:rPr>
+              <w:drawing>
+                <wp:inline distT="0" distB="0" distL="0" distR="0" wp14:anchorId="31A64084" wp14:editId="1A935534">
+                  <wp:extent cx="4843145" cy="3952875"/>
+                  <wp:effectExtent l="0" t="0" r="0" b="9525"/>
+                  <wp:docPr id="1476833298" name="Picture 3"/>
+                  <wp:cNvGraphicFramePr>
+                    <a:graphicFrameLocks xmlns:a="http://schemas.openxmlformats.org/drawingml/2006/main" noChangeAspect="1"/>
+                  </wp:cNvGraphicFramePr>
+                  <a:graphic xmlns:a="http://schemas.openxmlformats.org/drawingml/2006/main">
+                    <a:graphicData uri="http://schemas.openxmlformats.org/drawingml/2006/picture">
+                      <pic:pic xmlns:pic="http://schemas.openxmlformats.org/drawingml/2006/picture">
+                        <pic:nvPicPr>
+                          <pic:cNvPr id="0" name="Picture 5"/>
+                          <pic:cNvPicPr>
+                            <a:picLocks noChangeAspect="1" noChangeArrowheads="1"/>
+                          </pic:cNvPicPr>
+                        </pic:nvPicPr>
+                        <pic:blipFill>
+                          <a:blip r:embed="rId11" cstate="print">
+                            <a:extLst>
+                              <a:ext uri="{28A0092B-C50C-407E-A947-70E740481C1C}">
+                                <a14:useLocalDpi xmlns:a14="http://schemas.microsoft.com/office/drawing/2010/main" val="0"/>
+                              </a:ext>
+                            </a:extLst>
+                          </a:blip>
+                          <a:srcRect/>
+                          <a:stretch>
+                            <a:fillRect/>
+                          </a:stretch>
+                        </pic:blipFill>
+                        <pic:spPr bwMode="auto">
+                          <a:xfrm>
+                            <a:off x="0" y="0"/>
+                            <a:ext cx="4843145" cy="3952875"/>
+                          </a:xfrm>
+                          <a:prstGeom prst="rect">
+                            <a:avLst/>
+                          </a:prstGeom>
+                          <a:noFill/>
+                          <a:ln>
+                            <a:noFill/>
+                          </a:ln>
+                        </pic:spPr>
+                      </pic:pic>
+                    </a:graphicData>
+                  </a:graphic>
+                </wp:inline>
+              </w:drawing>
+            </w:r>
           </w:p>
         </w:tc>
       </w:tr>
@@ -1304,6 +1512,15 @@
                 <w14:ligatures w14:val="none"/>
               </w:rPr>
             </w:pPr>
+            <w:r>
+              <w:rPr>
+                <w:rFonts w:ascii="Times New Roman" w:eastAsia="Times New Roman" w:hAnsi="Times New Roman" w:cs="Times New Roman"/>
+                <w:kern w:val="0"/>
+                <w14:ligatures w14:val="none"/>
+              </w:rPr>
+              <w:lastRenderedPageBreak/>
+              <w:t>7.2.6</w:t>
+            </w:r>
           </w:p>
         </w:tc>
         <w:tc>
@@ -1327,6 +1544,14 @@
                 <w14:ligatures w14:val="none"/>
               </w:rPr>
             </w:pPr>
+            <w:r>
+              <w:rPr>
+                <w:rFonts w:ascii="Times New Roman" w:eastAsia="Times New Roman" w:hAnsi="Times New Roman" w:cs="Times New Roman"/>
+                <w:kern w:val="0"/>
+                <w14:ligatures w14:val="none"/>
+              </w:rPr>
+              <w:t>100</w:t>
+            </w:r>
           </w:p>
         </w:tc>
         <w:tc>
@@ -1351,6 +1576,59 @@
                 <w14:ligatures w14:val="none"/>
               </w:rPr>
             </w:pPr>
+            <w:r>
+              <w:rPr>
+                <w:noProof/>
+              </w:rPr>
+              <w:drawing>
+                <wp:inline distT="0" distB="0" distL="0" distR="0" wp14:anchorId="3EB39A89" wp14:editId="5F59FEDD">
+                  <wp:extent cx="4843145" cy="3310255"/>
+                  <wp:effectExtent l="0" t="0" r="0" b="4445"/>
+                  <wp:docPr id="995370002" name="Picture 4"/>
+                  <wp:cNvGraphicFramePr>
+                    <a:graphicFrameLocks xmlns:a="http://schemas.openxmlformats.org/drawingml/2006/main" noChangeAspect="1"/>
+                  </wp:cNvGraphicFramePr>
+                  <a:graphic xmlns:a="http://schemas.openxmlformats.org/drawingml/2006/main">
+                    <a:graphicData uri="http://schemas.openxmlformats.org/drawingml/2006/picture">
+                      <pic:pic xmlns:pic="http://schemas.openxmlformats.org/drawingml/2006/picture">
+                        <pic:nvPicPr>
+                          <pic:cNvPr id="0" name="Picture 7"/>
+                          <pic:cNvPicPr>
+                            <a:picLocks noChangeAspect="1" noChangeArrowheads="1"/>
+                          </pic:cNvPicPr>
+                        </pic:nvPicPr>
+                        <pic:blipFill>
+                          <a:blip r:embed="rId12" cstate="print">
+                            <a:extLst>
+                              <a:ext uri="{28A0092B-C50C-407E-A947-70E740481C1C}">
+                                <a14:useLocalDpi xmlns:a14="http://schemas.microsoft.com/office/drawing/2010/main" val="0"/>
+                              </a:ext>
+                            </a:extLst>
+                          </a:blip>
+                          <a:srcRect/>
+                          <a:stretch>
+                            <a:fillRect/>
+                          </a:stretch>
+                        </pic:blipFill>
+                        <pic:spPr bwMode="auto">
+                          <a:xfrm>
+                            <a:off x="0" y="0"/>
+                            <a:ext cx="4843145" cy="3310255"/>
+                          </a:xfrm>
+                          <a:prstGeom prst="rect">
+                            <a:avLst/>
+                          </a:prstGeom>
+                          <a:noFill/>
+                          <a:ln>
+                            <a:noFill/>
+                          </a:ln>
+                        </pic:spPr>
+                      </pic:pic>
+                    </a:graphicData>
+                  </a:graphic>
+                </wp:inline>
+              </w:drawing>
+            </w:r>
           </w:p>
         </w:tc>
       </w:tr>
@@ -1380,6 +1658,14 @@
                 <w14:ligatures w14:val="none"/>
               </w:rPr>
             </w:pPr>
+            <w:r>
+              <w:rPr>
+                <w:rFonts w:ascii="Times New Roman" w:eastAsia="Times New Roman" w:hAnsi="Times New Roman" w:cs="Times New Roman"/>
+                <w:kern w:val="0"/>
+                <w14:ligatures w14:val="none"/>
+              </w:rPr>
+              <w:t>7.4.9</w:t>
+            </w:r>
           </w:p>
         </w:tc>
         <w:tc>
@@ -1403,6 +1689,14 @@
                 <w14:ligatures w14:val="none"/>
               </w:rPr>
             </w:pPr>
+            <w:r>
+              <w:rPr>
+                <w:rFonts w:ascii="Times New Roman" w:eastAsia="Times New Roman" w:hAnsi="Times New Roman" w:cs="Times New Roman"/>
+                <w:kern w:val="0"/>
+                <w14:ligatures w14:val="none"/>
+              </w:rPr>
+              <w:t>100</w:t>
+            </w:r>
           </w:p>
         </w:tc>
         <w:tc>
@@ -1427,6 +1721,59 @@
                 <w14:ligatures w14:val="none"/>
               </w:rPr>
             </w:pPr>
+            <w:r>
+              <w:rPr>
+                <w:noProof/>
+              </w:rPr>
+              <w:drawing>
+                <wp:inline distT="0" distB="0" distL="0" distR="0" wp14:anchorId="2B160D58" wp14:editId="2F1FDA80">
+                  <wp:extent cx="4843145" cy="3793490"/>
+                  <wp:effectExtent l="0" t="0" r="0" b="0"/>
+                  <wp:docPr id="1768095768" name="Picture 5"/>
+                  <wp:cNvGraphicFramePr>
+                    <a:graphicFrameLocks xmlns:a="http://schemas.openxmlformats.org/drawingml/2006/main" noChangeAspect="1"/>
+                  </wp:cNvGraphicFramePr>
+                  <a:graphic xmlns:a="http://schemas.openxmlformats.org/drawingml/2006/main">
+                    <a:graphicData uri="http://schemas.openxmlformats.org/drawingml/2006/picture">
+                      <pic:pic xmlns:pic="http://schemas.openxmlformats.org/drawingml/2006/picture">
+                        <pic:nvPicPr>
+                          <pic:cNvPr id="0" name="Picture 9"/>
+                          <pic:cNvPicPr>
+                            <a:picLocks noChangeAspect="1" noChangeArrowheads="1"/>
+                          </pic:cNvPicPr>
+                        </pic:nvPicPr>
+                        <pic:blipFill>
+                          <a:blip r:embed="rId13">
+                            <a:extLst>
+                              <a:ext uri="{28A0092B-C50C-407E-A947-70E740481C1C}">
+                                <a14:useLocalDpi xmlns:a14="http://schemas.microsoft.com/office/drawing/2010/main" val="0"/>
+                              </a:ext>
+                            </a:extLst>
+                          </a:blip>
+                          <a:srcRect/>
+                          <a:stretch>
+                            <a:fillRect/>
+                          </a:stretch>
+                        </pic:blipFill>
+                        <pic:spPr bwMode="auto">
+                          <a:xfrm>
+                            <a:off x="0" y="0"/>
+                            <a:ext cx="4843145" cy="3793490"/>
+                          </a:xfrm>
+                          <a:prstGeom prst="rect">
+                            <a:avLst/>
+                          </a:prstGeom>
+                          <a:noFill/>
+                          <a:ln>
+                            <a:noFill/>
+                          </a:ln>
+                        </pic:spPr>
+                      </pic:pic>
+                    </a:graphicData>
+                  </a:graphic>
+                </wp:inline>
+              </w:drawing>
+            </w:r>
           </w:p>
         </w:tc>
       </w:tr>
@@ -1969,8 +2316,8 @@
       </w:r>
     </w:p>
     <w:sectPr>
-      <w:headerReference w:type="default" r:id="rId9"/>
-      <w:footerReference w:type="default" r:id="rId10"/>
+      <w:headerReference w:type="default" r:id="rId14"/>
+      <w:footerReference w:type="default" r:id="rId15"/>
       <w:pgSz w:w="12240" w:h="15840"/>
       <w:pgMar w:top="1440" w:right="1440" w:bottom="1440" w:left="1440" w:header="720" w:footer="720" w:gutter="0"/>
       <w:cols w:space="720"/>

</xml_diff>

<commit_message>
added lab 5 configurations
</commit_message>
<xml_diff>
--- a/Packet Tracer Activity (PKA) Tracker - Liam Dale.docx
+++ b/Packet Tracer Activity (PKA) Tracker - Liam Dale.docx
@@ -999,7 +999,7 @@
                 <w:noProof/>
               </w:rPr>
               <w:drawing>
-                <wp:inline distT="0" distB="0" distL="0" distR="0" wp14:anchorId="6CDEDEBF" wp14:editId="0FC6F0AE">
+                <wp:inline distT="0" distB="0" distL="0" distR="0" wp14:anchorId="6CDEDEBF" wp14:editId="1B015523">
                   <wp:extent cx="4843145" cy="3957955"/>
                   <wp:effectExtent l="0" t="0" r="0" b="4445"/>
                   <wp:docPr id="2050781331" name="Picture 1"/>
@@ -1144,7 +1144,7 @@
                 <w:noProof/>
               </w:rPr>
               <w:drawing>
-                <wp:inline distT="0" distB="0" distL="0" distR="0" wp14:anchorId="071AB4E6" wp14:editId="0EE55A54">
+                <wp:inline distT="0" distB="0" distL="0" distR="0" wp14:anchorId="071AB4E6" wp14:editId="41F6254A">
                   <wp:extent cx="4843145" cy="3543935"/>
                   <wp:effectExtent l="0" t="0" r="0" b="0"/>
                   <wp:docPr id="1486777760" name="Picture 1"/>
@@ -1290,7 +1290,7 @@
                 <w:noProof/>
               </w:rPr>
               <w:drawing>
-                <wp:inline distT="0" distB="0" distL="0" distR="0" wp14:anchorId="2B7F9EC6" wp14:editId="21387B77">
+                <wp:inline distT="0" distB="0" distL="0" distR="0" wp14:anchorId="2B7F9EC6" wp14:editId="7EA6040B">
                   <wp:extent cx="4843145" cy="3465195"/>
                   <wp:effectExtent l="0" t="0" r="0" b="1905"/>
                   <wp:docPr id="817808311" name="Picture 2"/>
@@ -1435,7 +1435,7 @@
                 <w:noProof/>
               </w:rPr>
               <w:drawing>
-                <wp:inline distT="0" distB="0" distL="0" distR="0" wp14:anchorId="31A64084" wp14:editId="1A935534">
+                <wp:inline distT="0" distB="0" distL="0" distR="0" wp14:anchorId="31A64084" wp14:editId="7C8B14B3">
                   <wp:extent cx="4843145" cy="3952875"/>
                   <wp:effectExtent l="0" t="0" r="0" b="9525"/>
                   <wp:docPr id="1476833298" name="Picture 3"/>
@@ -1581,7 +1581,7 @@
                 <w:noProof/>
               </w:rPr>
               <w:drawing>
-                <wp:inline distT="0" distB="0" distL="0" distR="0" wp14:anchorId="3EB39A89" wp14:editId="5F59FEDD">
+                <wp:inline distT="0" distB="0" distL="0" distR="0" wp14:anchorId="3EB39A89" wp14:editId="78C6C546">
                   <wp:extent cx="4843145" cy="3310255"/>
                   <wp:effectExtent l="0" t="0" r="0" b="4445"/>
                   <wp:docPr id="995370002" name="Picture 4"/>
@@ -1802,6 +1802,1520 @@
                 <w14:ligatures w14:val="none"/>
               </w:rPr>
             </w:pPr>
+            <w:r>
+              <w:rPr>
+                <w:rFonts w:ascii="Times New Roman" w:eastAsia="Times New Roman" w:hAnsi="Times New Roman" w:cs="Times New Roman"/>
+                <w:kern w:val="0"/>
+                <w14:ligatures w14:val="none"/>
+              </w:rPr>
+              <w:lastRenderedPageBreak/>
+              <w:t>8.1.5</w:t>
+            </w:r>
+          </w:p>
+        </w:tc>
+        <w:tc>
+          <w:tcPr>
+            <w:tcW w:w="720" w:type="dxa"/>
+            <w:tcBorders>
+              <w:top w:val="single" w:sz="6" w:space="0" w:color="000000"/>
+              <w:left w:val="single" w:sz="6" w:space="0" w:color="000000"/>
+              <w:bottom w:val="single" w:sz="6" w:space="0" w:color="000000"/>
+              <w:right w:val="single" w:sz="6" w:space="0" w:color="000000"/>
+            </w:tcBorders>
+          </w:tcPr>
+          <w:p>
+            <w:pPr>
+              <w:spacing w:after="0" w:line="240" w:lineRule="auto"/>
+              <w:jc w:val="center"/>
+              <w:textAlignment w:val="baseline"/>
+              <w:rPr>
+                <w:rFonts w:ascii="Times New Roman" w:eastAsia="Times New Roman" w:hAnsi="Times New Roman" w:cs="Times New Roman"/>
+                <w:kern w:val="0"/>
+                <w14:ligatures w14:val="none"/>
+              </w:rPr>
+            </w:pPr>
+            <w:r>
+              <w:rPr>
+                <w:rFonts w:ascii="Times New Roman" w:eastAsia="Times New Roman" w:hAnsi="Times New Roman" w:cs="Times New Roman"/>
+                <w:kern w:val="0"/>
+                <w14:ligatures w14:val="none"/>
+              </w:rPr>
+              <w:t>100</w:t>
+            </w:r>
+          </w:p>
+        </w:tc>
+        <w:tc>
+          <w:tcPr>
+            <w:tcW w:w="7642" w:type="dxa"/>
+            <w:tcBorders>
+              <w:top w:val="single" w:sz="6" w:space="0" w:color="000000"/>
+              <w:left w:val="single" w:sz="6" w:space="0" w:color="000000"/>
+              <w:bottom w:val="single" w:sz="6" w:space="0" w:color="000000"/>
+              <w:right w:val="single" w:sz="6" w:space="0" w:color="000000"/>
+            </w:tcBorders>
+          </w:tcPr>
+          <w:p>
+            <w:pPr>
+              <w:spacing w:after="0" w:line="240" w:lineRule="auto"/>
+              <w:jc w:val="center"/>
+              <w:textAlignment w:val="baseline"/>
+              <w:rPr>
+                <w:rFonts w:ascii="Times New Roman" w:eastAsia="Times New Roman" w:hAnsi="Times New Roman" w:cs="Times New Roman"/>
+                <w:kern w:val="0"/>
+                <w14:ligatures w14:val="none"/>
+              </w:rPr>
+            </w:pPr>
+            <w:r>
+              <w:rPr>
+                <w:noProof/>
+              </w:rPr>
+              <w:drawing>
+                <wp:inline distT="0" distB="0" distL="0" distR="0" wp14:anchorId="5DBC08B5" wp14:editId="197CB991">
+                  <wp:extent cx="4843145" cy="3721735"/>
+                  <wp:effectExtent l="0" t="0" r="0" b="0"/>
+                  <wp:docPr id="1248506439" name="Picture 1"/>
+                  <wp:cNvGraphicFramePr>
+                    <a:graphicFrameLocks xmlns:a="http://schemas.openxmlformats.org/drawingml/2006/main" noChangeAspect="1"/>
+                  </wp:cNvGraphicFramePr>
+                  <a:graphic xmlns:a="http://schemas.openxmlformats.org/drawingml/2006/main">
+                    <a:graphicData uri="http://schemas.openxmlformats.org/drawingml/2006/picture">
+                      <pic:pic xmlns:pic="http://schemas.openxmlformats.org/drawingml/2006/picture">
+                        <pic:nvPicPr>
+                          <pic:cNvPr id="0" name="Picture 1"/>
+                          <pic:cNvPicPr>
+                            <a:picLocks noChangeAspect="1" noChangeArrowheads="1"/>
+                          </pic:cNvPicPr>
+                        </pic:nvPicPr>
+                        <pic:blipFill>
+                          <a:blip r:embed="rId14">
+                            <a:extLst>
+                              <a:ext uri="{28A0092B-C50C-407E-A947-70E740481C1C}">
+                                <a14:useLocalDpi xmlns:a14="http://schemas.microsoft.com/office/drawing/2010/main" val="0"/>
+                              </a:ext>
+                            </a:extLst>
+                          </a:blip>
+                          <a:srcRect/>
+                          <a:stretch>
+                            <a:fillRect/>
+                          </a:stretch>
+                        </pic:blipFill>
+                        <pic:spPr bwMode="auto">
+                          <a:xfrm>
+                            <a:off x="0" y="0"/>
+                            <a:ext cx="4843145" cy="3721735"/>
+                          </a:xfrm>
+                          <a:prstGeom prst="rect">
+                            <a:avLst/>
+                          </a:prstGeom>
+                          <a:noFill/>
+                          <a:ln>
+                            <a:noFill/>
+                          </a:ln>
+                        </pic:spPr>
+                      </pic:pic>
+                    </a:graphicData>
+                  </a:graphic>
+                </wp:inline>
+              </w:drawing>
+            </w:r>
+          </w:p>
+        </w:tc>
+      </w:tr>
+      <w:tr>
+        <w:trPr>
+          <w:trHeight w:val="300"/>
+        </w:trPr>
+        <w:tc>
+          <w:tcPr>
+            <w:tcW w:w="1012" w:type="dxa"/>
+            <w:tcBorders>
+              <w:top w:val="single" w:sz="6" w:space="0" w:color="000000"/>
+              <w:left w:val="single" w:sz="6" w:space="0" w:color="000000"/>
+              <w:bottom w:val="single" w:sz="6" w:space="0" w:color="000000"/>
+              <w:right w:val="single" w:sz="6" w:space="0" w:color="000000"/>
+            </w:tcBorders>
+          </w:tcPr>
+          <w:p>
+            <w:pPr>
+              <w:spacing w:after="0" w:line="240" w:lineRule="auto"/>
+              <w:jc w:val="center"/>
+              <w:textAlignment w:val="baseline"/>
+              <w:rPr>
+                <w:rFonts w:ascii="Times New Roman" w:eastAsia="Times New Roman" w:hAnsi="Times New Roman" w:cs="Times New Roman"/>
+                <w:kern w:val="0"/>
+                <w14:ligatures w14:val="none"/>
+              </w:rPr>
+            </w:pPr>
+            <w:r>
+              <w:rPr>
+                <w:rFonts w:ascii="Times New Roman" w:eastAsia="Times New Roman" w:hAnsi="Times New Roman" w:cs="Times New Roman"/>
+                <w:kern w:val="0"/>
+                <w14:ligatures w14:val="none"/>
+              </w:rPr>
+              <w:t>8.5.5</w:t>
+            </w:r>
+          </w:p>
+        </w:tc>
+        <w:tc>
+          <w:tcPr>
+            <w:tcW w:w="720" w:type="dxa"/>
+            <w:tcBorders>
+              <w:top w:val="single" w:sz="6" w:space="0" w:color="000000"/>
+              <w:left w:val="single" w:sz="6" w:space="0" w:color="000000"/>
+              <w:bottom w:val="single" w:sz="6" w:space="0" w:color="000000"/>
+              <w:right w:val="single" w:sz="6" w:space="0" w:color="000000"/>
+            </w:tcBorders>
+          </w:tcPr>
+          <w:p>
+            <w:pPr>
+              <w:spacing w:after="0" w:line="240" w:lineRule="auto"/>
+              <w:jc w:val="center"/>
+              <w:textAlignment w:val="baseline"/>
+              <w:rPr>
+                <w:rFonts w:ascii="Times New Roman" w:eastAsia="Times New Roman" w:hAnsi="Times New Roman" w:cs="Times New Roman"/>
+                <w:kern w:val="0"/>
+                <w14:ligatures w14:val="none"/>
+              </w:rPr>
+            </w:pPr>
+            <w:r>
+              <w:rPr>
+                <w:rFonts w:ascii="Times New Roman" w:eastAsia="Times New Roman" w:hAnsi="Times New Roman" w:cs="Times New Roman"/>
+                <w:kern w:val="0"/>
+                <w14:ligatures w14:val="none"/>
+              </w:rPr>
+              <w:t>100</w:t>
+            </w:r>
+          </w:p>
+        </w:tc>
+        <w:tc>
+          <w:tcPr>
+            <w:tcW w:w="7642" w:type="dxa"/>
+            <w:tcBorders>
+              <w:top w:val="single" w:sz="6" w:space="0" w:color="000000"/>
+              <w:left w:val="single" w:sz="6" w:space="0" w:color="000000"/>
+              <w:bottom w:val="single" w:sz="6" w:space="0" w:color="000000"/>
+              <w:right w:val="single" w:sz="6" w:space="0" w:color="000000"/>
+            </w:tcBorders>
+          </w:tcPr>
+          <w:p>
+            <w:pPr>
+              <w:spacing w:after="0" w:line="240" w:lineRule="auto"/>
+              <w:jc w:val="center"/>
+              <w:textAlignment w:val="baseline"/>
+              <w:rPr>
+                <w:rFonts w:ascii="Times New Roman" w:eastAsia="Times New Roman" w:hAnsi="Times New Roman" w:cs="Times New Roman"/>
+                <w:kern w:val="0"/>
+                <w14:ligatures w14:val="none"/>
+              </w:rPr>
+            </w:pPr>
+            <w:r>
+              <w:rPr>
+                <w:noProof/>
+              </w:rPr>
+              <w:drawing>
+                <wp:inline distT="0" distB="0" distL="0" distR="0" wp14:anchorId="73E1D112" wp14:editId="0545C691">
+                  <wp:extent cx="4843145" cy="3721735"/>
+                  <wp:effectExtent l="0" t="0" r="0" b="0"/>
+                  <wp:docPr id="707262320" name="Picture 2"/>
+                  <wp:cNvGraphicFramePr>
+                    <a:graphicFrameLocks xmlns:a="http://schemas.openxmlformats.org/drawingml/2006/main" noChangeAspect="1"/>
+                  </wp:cNvGraphicFramePr>
+                  <a:graphic xmlns:a="http://schemas.openxmlformats.org/drawingml/2006/main">
+                    <a:graphicData uri="http://schemas.openxmlformats.org/drawingml/2006/picture">
+                      <pic:pic xmlns:pic="http://schemas.openxmlformats.org/drawingml/2006/picture">
+                        <pic:nvPicPr>
+                          <pic:cNvPr id="0" name="Picture 3"/>
+                          <pic:cNvPicPr>
+                            <a:picLocks noChangeAspect="1" noChangeArrowheads="1"/>
+                          </pic:cNvPicPr>
+                        </pic:nvPicPr>
+                        <pic:blipFill>
+                          <a:blip r:embed="rId15">
+                            <a:extLst>
+                              <a:ext uri="{28A0092B-C50C-407E-A947-70E740481C1C}">
+                                <a14:useLocalDpi xmlns:a14="http://schemas.microsoft.com/office/drawing/2010/main" val="0"/>
+                              </a:ext>
+                            </a:extLst>
+                          </a:blip>
+                          <a:srcRect/>
+                          <a:stretch>
+                            <a:fillRect/>
+                          </a:stretch>
+                        </pic:blipFill>
+                        <pic:spPr bwMode="auto">
+                          <a:xfrm>
+                            <a:off x="0" y="0"/>
+                            <a:ext cx="4843145" cy="3721735"/>
+                          </a:xfrm>
+                          <a:prstGeom prst="rect">
+                            <a:avLst/>
+                          </a:prstGeom>
+                          <a:noFill/>
+                          <a:ln>
+                            <a:noFill/>
+                          </a:ln>
+                        </pic:spPr>
+                      </pic:pic>
+                    </a:graphicData>
+                  </a:graphic>
+                </wp:inline>
+              </w:drawing>
+            </w:r>
+          </w:p>
+        </w:tc>
+      </w:tr>
+      <w:tr>
+        <w:trPr>
+          <w:trHeight w:val="300"/>
+        </w:trPr>
+        <w:tc>
+          <w:tcPr>
+            <w:tcW w:w="1012" w:type="dxa"/>
+            <w:tcBorders>
+              <w:top w:val="single" w:sz="6" w:space="0" w:color="000000"/>
+              <w:left w:val="single" w:sz="6" w:space="0" w:color="000000"/>
+              <w:bottom w:val="single" w:sz="6" w:space="0" w:color="000000"/>
+              <w:right w:val="single" w:sz="6" w:space="0" w:color="000000"/>
+            </w:tcBorders>
+          </w:tcPr>
+          <w:p>
+            <w:pPr>
+              <w:spacing w:after="0" w:line="240" w:lineRule="auto"/>
+              <w:jc w:val="center"/>
+              <w:textAlignment w:val="baseline"/>
+              <w:rPr>
+                <w:rFonts w:ascii="Times New Roman" w:eastAsia="Times New Roman" w:hAnsi="Times New Roman" w:cs="Times New Roman"/>
+                <w:kern w:val="0"/>
+                <w14:ligatures w14:val="none"/>
+              </w:rPr>
+            </w:pPr>
+            <w:r>
+              <w:rPr>
+                <w:rFonts w:ascii="Times New Roman" w:eastAsia="Times New Roman" w:hAnsi="Times New Roman" w:cs="Times New Roman"/>
+                <w:kern w:val="0"/>
+                <w14:ligatures w14:val="none"/>
+              </w:rPr>
+              <w:lastRenderedPageBreak/>
+              <w:t>8.5.6</w:t>
+            </w:r>
+          </w:p>
+        </w:tc>
+        <w:tc>
+          <w:tcPr>
+            <w:tcW w:w="720" w:type="dxa"/>
+            <w:tcBorders>
+              <w:top w:val="single" w:sz="6" w:space="0" w:color="000000"/>
+              <w:left w:val="single" w:sz="6" w:space="0" w:color="000000"/>
+              <w:bottom w:val="single" w:sz="6" w:space="0" w:color="000000"/>
+              <w:right w:val="single" w:sz="6" w:space="0" w:color="000000"/>
+            </w:tcBorders>
+          </w:tcPr>
+          <w:p>
+            <w:pPr>
+              <w:spacing w:after="0" w:line="240" w:lineRule="auto"/>
+              <w:jc w:val="center"/>
+              <w:textAlignment w:val="baseline"/>
+              <w:rPr>
+                <w:rFonts w:ascii="Times New Roman" w:eastAsia="Times New Roman" w:hAnsi="Times New Roman" w:cs="Times New Roman"/>
+                <w:kern w:val="0"/>
+                <w14:ligatures w14:val="none"/>
+              </w:rPr>
+            </w:pPr>
+            <w:r>
+              <w:rPr>
+                <w:rFonts w:ascii="Times New Roman" w:eastAsia="Times New Roman" w:hAnsi="Times New Roman" w:cs="Times New Roman"/>
+                <w:kern w:val="0"/>
+                <w14:ligatures w14:val="none"/>
+              </w:rPr>
+              <w:t>100</w:t>
+            </w:r>
+          </w:p>
+        </w:tc>
+        <w:tc>
+          <w:tcPr>
+            <w:tcW w:w="7642" w:type="dxa"/>
+            <w:tcBorders>
+              <w:top w:val="single" w:sz="6" w:space="0" w:color="000000"/>
+              <w:left w:val="single" w:sz="6" w:space="0" w:color="000000"/>
+              <w:bottom w:val="single" w:sz="6" w:space="0" w:color="000000"/>
+              <w:right w:val="single" w:sz="6" w:space="0" w:color="000000"/>
+            </w:tcBorders>
+          </w:tcPr>
+          <w:p>
+            <w:pPr>
+              <w:spacing w:after="0" w:line="240" w:lineRule="auto"/>
+              <w:jc w:val="center"/>
+              <w:textAlignment w:val="baseline"/>
+              <w:rPr>
+                <w:rFonts w:ascii="Times New Roman" w:eastAsia="Times New Roman" w:hAnsi="Times New Roman" w:cs="Times New Roman"/>
+                <w:kern w:val="0"/>
+                <w14:ligatures w14:val="none"/>
+              </w:rPr>
+            </w:pPr>
+            <w:r>
+              <w:rPr>
+                <w:noProof/>
+              </w:rPr>
+              <w:drawing>
+                <wp:inline distT="0" distB="0" distL="0" distR="0" wp14:anchorId="751AE311" wp14:editId="5DC4F78F">
+                  <wp:extent cx="4843145" cy="3721735"/>
+                  <wp:effectExtent l="0" t="0" r="0" b="0"/>
+                  <wp:docPr id="556669490" name="Picture 3"/>
+                  <wp:cNvGraphicFramePr>
+                    <a:graphicFrameLocks xmlns:a="http://schemas.openxmlformats.org/drawingml/2006/main" noChangeAspect="1"/>
+                  </wp:cNvGraphicFramePr>
+                  <a:graphic xmlns:a="http://schemas.openxmlformats.org/drawingml/2006/main">
+                    <a:graphicData uri="http://schemas.openxmlformats.org/drawingml/2006/picture">
+                      <pic:pic xmlns:pic="http://schemas.openxmlformats.org/drawingml/2006/picture">
+                        <pic:nvPicPr>
+                          <pic:cNvPr id="0" name="Picture 5"/>
+                          <pic:cNvPicPr>
+                            <a:picLocks noChangeAspect="1" noChangeArrowheads="1"/>
+                          </pic:cNvPicPr>
+                        </pic:nvPicPr>
+                        <pic:blipFill>
+                          <a:blip r:embed="rId16">
+                            <a:extLst>
+                              <a:ext uri="{28A0092B-C50C-407E-A947-70E740481C1C}">
+                                <a14:useLocalDpi xmlns:a14="http://schemas.microsoft.com/office/drawing/2010/main" val="0"/>
+                              </a:ext>
+                            </a:extLst>
+                          </a:blip>
+                          <a:srcRect/>
+                          <a:stretch>
+                            <a:fillRect/>
+                          </a:stretch>
+                        </pic:blipFill>
+                        <pic:spPr bwMode="auto">
+                          <a:xfrm>
+                            <a:off x="0" y="0"/>
+                            <a:ext cx="4843145" cy="3721735"/>
+                          </a:xfrm>
+                          <a:prstGeom prst="rect">
+                            <a:avLst/>
+                          </a:prstGeom>
+                          <a:noFill/>
+                          <a:ln>
+                            <a:noFill/>
+                          </a:ln>
+                        </pic:spPr>
+                      </pic:pic>
+                    </a:graphicData>
+                  </a:graphic>
+                </wp:inline>
+              </w:drawing>
+            </w:r>
+          </w:p>
+        </w:tc>
+      </w:tr>
+      <w:tr>
+        <w:trPr>
+          <w:trHeight w:val="300"/>
+        </w:trPr>
+        <w:tc>
+          <w:tcPr>
+            <w:tcW w:w="1012" w:type="dxa"/>
+            <w:tcBorders>
+              <w:top w:val="single" w:sz="6" w:space="0" w:color="000000"/>
+              <w:left w:val="single" w:sz="6" w:space="0" w:color="000000"/>
+              <w:bottom w:val="single" w:sz="6" w:space="0" w:color="000000"/>
+              <w:right w:val="single" w:sz="6" w:space="0" w:color="000000"/>
+            </w:tcBorders>
+          </w:tcPr>
+          <w:p>
+            <w:pPr>
+              <w:spacing w:after="0" w:line="240" w:lineRule="auto"/>
+              <w:jc w:val="center"/>
+              <w:textAlignment w:val="baseline"/>
+              <w:rPr>
+                <w:rFonts w:ascii="Times New Roman" w:eastAsia="Times New Roman" w:hAnsi="Times New Roman" w:cs="Times New Roman"/>
+                <w:kern w:val="0"/>
+                <w14:ligatures w14:val="none"/>
+              </w:rPr>
+            </w:pPr>
+            <w:r>
+              <w:rPr>
+                <w:rFonts w:ascii="Times New Roman" w:eastAsia="Times New Roman" w:hAnsi="Times New Roman" w:cs="Times New Roman"/>
+                <w:kern w:val="0"/>
+                <w14:ligatures w14:val="none"/>
+              </w:rPr>
+              <w:t>8.5.12</w:t>
+            </w:r>
+          </w:p>
+        </w:tc>
+        <w:tc>
+          <w:tcPr>
+            <w:tcW w:w="720" w:type="dxa"/>
+            <w:tcBorders>
+              <w:top w:val="single" w:sz="6" w:space="0" w:color="000000"/>
+              <w:left w:val="single" w:sz="6" w:space="0" w:color="000000"/>
+              <w:bottom w:val="single" w:sz="6" w:space="0" w:color="000000"/>
+              <w:right w:val="single" w:sz="6" w:space="0" w:color="000000"/>
+            </w:tcBorders>
+          </w:tcPr>
+          <w:p>
+            <w:pPr>
+              <w:spacing w:after="0" w:line="240" w:lineRule="auto"/>
+              <w:jc w:val="center"/>
+              <w:textAlignment w:val="baseline"/>
+              <w:rPr>
+                <w:rFonts w:ascii="Times New Roman" w:eastAsia="Times New Roman" w:hAnsi="Times New Roman" w:cs="Times New Roman"/>
+                <w:kern w:val="0"/>
+                <w14:ligatures w14:val="none"/>
+              </w:rPr>
+            </w:pPr>
+            <w:r>
+              <w:rPr>
+                <w:rFonts w:ascii="Times New Roman" w:eastAsia="Times New Roman" w:hAnsi="Times New Roman" w:cs="Times New Roman"/>
+                <w:kern w:val="0"/>
+                <w14:ligatures w14:val="none"/>
+              </w:rPr>
+              <w:t>100</w:t>
+            </w:r>
+          </w:p>
+        </w:tc>
+        <w:tc>
+          <w:tcPr>
+            <w:tcW w:w="7642" w:type="dxa"/>
+            <w:tcBorders>
+              <w:top w:val="single" w:sz="6" w:space="0" w:color="000000"/>
+              <w:left w:val="single" w:sz="6" w:space="0" w:color="000000"/>
+              <w:bottom w:val="single" w:sz="6" w:space="0" w:color="000000"/>
+              <w:right w:val="single" w:sz="6" w:space="0" w:color="000000"/>
+            </w:tcBorders>
+          </w:tcPr>
+          <w:p>
+            <w:pPr>
+              <w:spacing w:after="0" w:line="240" w:lineRule="auto"/>
+              <w:jc w:val="center"/>
+              <w:textAlignment w:val="baseline"/>
+              <w:rPr>
+                <w:rFonts w:ascii="Times New Roman" w:eastAsia="Times New Roman" w:hAnsi="Times New Roman" w:cs="Times New Roman"/>
+                <w:kern w:val="0"/>
+                <w14:ligatures w14:val="none"/>
+              </w:rPr>
+            </w:pPr>
+            <w:r>
+              <w:rPr>
+                <w:noProof/>
+              </w:rPr>
+              <w:drawing>
+                <wp:inline distT="0" distB="0" distL="0" distR="0" wp14:anchorId="5749984A" wp14:editId="0C6371BD">
+                  <wp:extent cx="4843145" cy="3721735"/>
+                  <wp:effectExtent l="0" t="0" r="0" b="0"/>
+                  <wp:docPr id="1857330443" name="Picture 4"/>
+                  <wp:cNvGraphicFramePr>
+                    <a:graphicFrameLocks xmlns:a="http://schemas.openxmlformats.org/drawingml/2006/main" noChangeAspect="1"/>
+                  </wp:cNvGraphicFramePr>
+                  <a:graphic xmlns:a="http://schemas.openxmlformats.org/drawingml/2006/main">
+                    <a:graphicData uri="http://schemas.openxmlformats.org/drawingml/2006/picture">
+                      <pic:pic xmlns:pic="http://schemas.openxmlformats.org/drawingml/2006/picture">
+                        <pic:nvPicPr>
+                          <pic:cNvPr id="0" name="Picture 7"/>
+                          <pic:cNvPicPr>
+                            <a:picLocks noChangeAspect="1" noChangeArrowheads="1"/>
+                          </pic:cNvPicPr>
+                        </pic:nvPicPr>
+                        <pic:blipFill>
+                          <a:blip r:embed="rId17">
+                            <a:extLst>
+                              <a:ext uri="{28A0092B-C50C-407E-A947-70E740481C1C}">
+                                <a14:useLocalDpi xmlns:a14="http://schemas.microsoft.com/office/drawing/2010/main" val="0"/>
+                              </a:ext>
+                            </a:extLst>
+                          </a:blip>
+                          <a:srcRect/>
+                          <a:stretch>
+                            <a:fillRect/>
+                          </a:stretch>
+                        </pic:blipFill>
+                        <pic:spPr bwMode="auto">
+                          <a:xfrm>
+                            <a:off x="0" y="0"/>
+                            <a:ext cx="4843145" cy="3721735"/>
+                          </a:xfrm>
+                          <a:prstGeom prst="rect">
+                            <a:avLst/>
+                          </a:prstGeom>
+                          <a:noFill/>
+                          <a:ln>
+                            <a:noFill/>
+                          </a:ln>
+                        </pic:spPr>
+                      </pic:pic>
+                    </a:graphicData>
+                  </a:graphic>
+                </wp:inline>
+              </w:drawing>
+            </w:r>
+          </w:p>
+        </w:tc>
+      </w:tr>
+      <w:tr>
+        <w:trPr>
+          <w:trHeight w:val="300"/>
+        </w:trPr>
+        <w:tc>
+          <w:tcPr>
+            <w:tcW w:w="1012" w:type="dxa"/>
+            <w:tcBorders>
+              <w:top w:val="single" w:sz="6" w:space="0" w:color="000000"/>
+              <w:left w:val="single" w:sz="6" w:space="0" w:color="000000"/>
+              <w:bottom w:val="single" w:sz="6" w:space="0" w:color="000000"/>
+              <w:right w:val="single" w:sz="6" w:space="0" w:color="000000"/>
+            </w:tcBorders>
+          </w:tcPr>
+          <w:p>
+            <w:pPr>
+              <w:spacing w:after="0" w:line="240" w:lineRule="auto"/>
+              <w:jc w:val="center"/>
+              <w:textAlignment w:val="baseline"/>
+              <w:rPr>
+                <w:rFonts w:ascii="Times New Roman" w:eastAsia="Times New Roman" w:hAnsi="Times New Roman" w:cs="Times New Roman"/>
+                <w:kern w:val="0"/>
+                <w14:ligatures w14:val="none"/>
+              </w:rPr>
+            </w:pPr>
+            <w:r>
+              <w:rPr>
+                <w:rFonts w:ascii="Times New Roman" w:eastAsia="Times New Roman" w:hAnsi="Times New Roman" w:cs="Times New Roman"/>
+                <w:kern w:val="0"/>
+                <w14:ligatures w14:val="none"/>
+              </w:rPr>
+              <w:lastRenderedPageBreak/>
+              <w:t>8.5.13</w:t>
+            </w:r>
+          </w:p>
+        </w:tc>
+        <w:tc>
+          <w:tcPr>
+            <w:tcW w:w="720" w:type="dxa"/>
+            <w:tcBorders>
+              <w:top w:val="single" w:sz="6" w:space="0" w:color="000000"/>
+              <w:left w:val="single" w:sz="6" w:space="0" w:color="000000"/>
+              <w:bottom w:val="single" w:sz="6" w:space="0" w:color="000000"/>
+              <w:right w:val="single" w:sz="6" w:space="0" w:color="000000"/>
+            </w:tcBorders>
+          </w:tcPr>
+          <w:p>
+            <w:pPr>
+              <w:spacing w:after="0" w:line="240" w:lineRule="auto"/>
+              <w:jc w:val="center"/>
+              <w:textAlignment w:val="baseline"/>
+              <w:rPr>
+                <w:rFonts w:ascii="Times New Roman" w:eastAsia="Times New Roman" w:hAnsi="Times New Roman" w:cs="Times New Roman"/>
+                <w:kern w:val="0"/>
+                <w14:ligatures w14:val="none"/>
+              </w:rPr>
+            </w:pPr>
+            <w:r>
+              <w:rPr>
+                <w:rFonts w:ascii="Times New Roman" w:eastAsia="Times New Roman" w:hAnsi="Times New Roman" w:cs="Times New Roman"/>
+                <w:kern w:val="0"/>
+                <w14:ligatures w14:val="none"/>
+              </w:rPr>
+              <w:t>100</w:t>
+            </w:r>
+          </w:p>
+        </w:tc>
+        <w:tc>
+          <w:tcPr>
+            <w:tcW w:w="7642" w:type="dxa"/>
+            <w:tcBorders>
+              <w:top w:val="single" w:sz="6" w:space="0" w:color="000000"/>
+              <w:left w:val="single" w:sz="6" w:space="0" w:color="000000"/>
+              <w:bottom w:val="single" w:sz="6" w:space="0" w:color="000000"/>
+              <w:right w:val="single" w:sz="6" w:space="0" w:color="000000"/>
+            </w:tcBorders>
+          </w:tcPr>
+          <w:p>
+            <w:pPr>
+              <w:spacing w:after="0" w:line="240" w:lineRule="auto"/>
+              <w:jc w:val="center"/>
+              <w:textAlignment w:val="baseline"/>
+              <w:rPr>
+                <w:rFonts w:ascii="Times New Roman" w:eastAsia="Times New Roman" w:hAnsi="Times New Roman" w:cs="Times New Roman"/>
+                <w:kern w:val="0"/>
+                <w14:ligatures w14:val="none"/>
+              </w:rPr>
+            </w:pPr>
+            <w:r>
+              <w:rPr>
+                <w:noProof/>
+              </w:rPr>
+              <w:drawing>
+                <wp:inline distT="0" distB="0" distL="0" distR="0" wp14:anchorId="39A6CEAD" wp14:editId="2104E25B">
+                  <wp:extent cx="4843145" cy="3721735"/>
+                  <wp:effectExtent l="0" t="0" r="0" b="0"/>
+                  <wp:docPr id="161610561" name="Picture 5"/>
+                  <wp:cNvGraphicFramePr>
+                    <a:graphicFrameLocks xmlns:a="http://schemas.openxmlformats.org/drawingml/2006/main" noChangeAspect="1"/>
+                  </wp:cNvGraphicFramePr>
+                  <a:graphic xmlns:a="http://schemas.openxmlformats.org/drawingml/2006/main">
+                    <a:graphicData uri="http://schemas.openxmlformats.org/drawingml/2006/picture">
+                      <pic:pic xmlns:pic="http://schemas.openxmlformats.org/drawingml/2006/picture">
+                        <pic:nvPicPr>
+                          <pic:cNvPr id="0" name="Picture 9"/>
+                          <pic:cNvPicPr>
+                            <a:picLocks noChangeAspect="1" noChangeArrowheads="1"/>
+                          </pic:cNvPicPr>
+                        </pic:nvPicPr>
+                        <pic:blipFill>
+                          <a:blip r:embed="rId18">
+                            <a:extLst>
+                              <a:ext uri="{28A0092B-C50C-407E-A947-70E740481C1C}">
+                                <a14:useLocalDpi xmlns:a14="http://schemas.microsoft.com/office/drawing/2010/main" val="0"/>
+                              </a:ext>
+                            </a:extLst>
+                          </a:blip>
+                          <a:srcRect/>
+                          <a:stretch>
+                            <a:fillRect/>
+                          </a:stretch>
+                        </pic:blipFill>
+                        <pic:spPr bwMode="auto">
+                          <a:xfrm>
+                            <a:off x="0" y="0"/>
+                            <a:ext cx="4843145" cy="3721735"/>
+                          </a:xfrm>
+                          <a:prstGeom prst="rect">
+                            <a:avLst/>
+                          </a:prstGeom>
+                          <a:noFill/>
+                          <a:ln>
+                            <a:noFill/>
+                          </a:ln>
+                        </pic:spPr>
+                      </pic:pic>
+                    </a:graphicData>
+                  </a:graphic>
+                </wp:inline>
+              </w:drawing>
+            </w:r>
+          </w:p>
+        </w:tc>
+      </w:tr>
+      <w:tr>
+        <w:trPr>
+          <w:trHeight w:val="300"/>
+        </w:trPr>
+        <w:tc>
+          <w:tcPr>
+            <w:tcW w:w="1012" w:type="dxa"/>
+            <w:tcBorders>
+              <w:top w:val="single" w:sz="6" w:space="0" w:color="000000"/>
+              <w:left w:val="single" w:sz="6" w:space="0" w:color="000000"/>
+              <w:bottom w:val="single" w:sz="6" w:space="0" w:color="000000"/>
+              <w:right w:val="single" w:sz="6" w:space="0" w:color="000000"/>
+            </w:tcBorders>
+          </w:tcPr>
+          <w:p>
+            <w:pPr>
+              <w:spacing w:after="0" w:line="240" w:lineRule="auto"/>
+              <w:jc w:val="center"/>
+              <w:textAlignment w:val="baseline"/>
+              <w:rPr>
+                <w:rFonts w:ascii="Times New Roman" w:eastAsia="Times New Roman" w:hAnsi="Times New Roman" w:cs="Times New Roman"/>
+                <w:kern w:val="0"/>
+                <w14:ligatures w14:val="none"/>
+              </w:rPr>
+            </w:pPr>
+            <w:r>
+              <w:rPr>
+                <w:rFonts w:ascii="Times New Roman" w:eastAsia="Times New Roman" w:hAnsi="Times New Roman" w:cs="Times New Roman"/>
+                <w:kern w:val="0"/>
+                <w14:ligatures w14:val="none"/>
+              </w:rPr>
+              <w:t>8.6.5</w:t>
+            </w:r>
+          </w:p>
+        </w:tc>
+        <w:tc>
+          <w:tcPr>
+            <w:tcW w:w="720" w:type="dxa"/>
+            <w:tcBorders>
+              <w:top w:val="single" w:sz="6" w:space="0" w:color="000000"/>
+              <w:left w:val="single" w:sz="6" w:space="0" w:color="000000"/>
+              <w:bottom w:val="single" w:sz="6" w:space="0" w:color="000000"/>
+              <w:right w:val="single" w:sz="6" w:space="0" w:color="000000"/>
+            </w:tcBorders>
+          </w:tcPr>
+          <w:p>
+            <w:pPr>
+              <w:spacing w:after="0" w:line="240" w:lineRule="auto"/>
+              <w:jc w:val="center"/>
+              <w:textAlignment w:val="baseline"/>
+              <w:rPr>
+                <w:rFonts w:ascii="Times New Roman" w:eastAsia="Times New Roman" w:hAnsi="Times New Roman" w:cs="Times New Roman"/>
+                <w:kern w:val="0"/>
+                <w14:ligatures w14:val="none"/>
+              </w:rPr>
+            </w:pPr>
+            <w:r>
+              <w:rPr>
+                <w:rFonts w:ascii="Times New Roman" w:eastAsia="Times New Roman" w:hAnsi="Times New Roman" w:cs="Times New Roman"/>
+                <w:kern w:val="0"/>
+                <w14:ligatures w14:val="none"/>
+              </w:rPr>
+              <w:t>100</w:t>
+            </w:r>
+          </w:p>
+        </w:tc>
+        <w:tc>
+          <w:tcPr>
+            <w:tcW w:w="7642" w:type="dxa"/>
+            <w:tcBorders>
+              <w:top w:val="single" w:sz="6" w:space="0" w:color="000000"/>
+              <w:left w:val="single" w:sz="6" w:space="0" w:color="000000"/>
+              <w:bottom w:val="single" w:sz="6" w:space="0" w:color="000000"/>
+              <w:right w:val="single" w:sz="6" w:space="0" w:color="000000"/>
+            </w:tcBorders>
+          </w:tcPr>
+          <w:p>
+            <w:pPr>
+              <w:spacing w:after="0" w:line="240" w:lineRule="auto"/>
+              <w:jc w:val="center"/>
+              <w:textAlignment w:val="baseline"/>
+              <w:rPr>
+                <w:rFonts w:ascii="Times New Roman" w:eastAsia="Times New Roman" w:hAnsi="Times New Roman" w:cs="Times New Roman"/>
+                <w:kern w:val="0"/>
+                <w14:ligatures w14:val="none"/>
+              </w:rPr>
+            </w:pPr>
+            <w:r>
+              <w:rPr>
+                <w:noProof/>
+              </w:rPr>
+              <w:drawing>
+                <wp:inline distT="0" distB="0" distL="0" distR="0" wp14:anchorId="6E53E119" wp14:editId="4195AEC5">
+                  <wp:extent cx="4843145" cy="3721735"/>
+                  <wp:effectExtent l="0" t="0" r="0" b="0"/>
+                  <wp:docPr id="889678472" name="Picture 6"/>
+                  <wp:cNvGraphicFramePr>
+                    <a:graphicFrameLocks xmlns:a="http://schemas.openxmlformats.org/drawingml/2006/main" noChangeAspect="1"/>
+                  </wp:cNvGraphicFramePr>
+                  <a:graphic xmlns:a="http://schemas.openxmlformats.org/drawingml/2006/main">
+                    <a:graphicData uri="http://schemas.openxmlformats.org/drawingml/2006/picture">
+                      <pic:pic xmlns:pic="http://schemas.openxmlformats.org/drawingml/2006/picture">
+                        <pic:nvPicPr>
+                          <pic:cNvPr id="0" name="Picture 11"/>
+                          <pic:cNvPicPr>
+                            <a:picLocks noChangeAspect="1" noChangeArrowheads="1"/>
+                          </pic:cNvPicPr>
+                        </pic:nvPicPr>
+                        <pic:blipFill>
+                          <a:blip r:embed="rId19">
+                            <a:extLst>
+                              <a:ext uri="{28A0092B-C50C-407E-A947-70E740481C1C}">
+                                <a14:useLocalDpi xmlns:a14="http://schemas.microsoft.com/office/drawing/2010/main" val="0"/>
+                              </a:ext>
+                            </a:extLst>
+                          </a:blip>
+                          <a:srcRect/>
+                          <a:stretch>
+                            <a:fillRect/>
+                          </a:stretch>
+                        </pic:blipFill>
+                        <pic:spPr bwMode="auto">
+                          <a:xfrm>
+                            <a:off x="0" y="0"/>
+                            <a:ext cx="4843145" cy="3721735"/>
+                          </a:xfrm>
+                          <a:prstGeom prst="rect">
+                            <a:avLst/>
+                          </a:prstGeom>
+                          <a:noFill/>
+                          <a:ln>
+                            <a:noFill/>
+                          </a:ln>
+                        </pic:spPr>
+                      </pic:pic>
+                    </a:graphicData>
+                  </a:graphic>
+                </wp:inline>
+              </w:drawing>
+            </w:r>
+          </w:p>
+        </w:tc>
+      </w:tr>
+      <w:tr>
+        <w:trPr>
+          <w:trHeight w:val="300"/>
+        </w:trPr>
+        <w:tc>
+          <w:tcPr>
+            <w:tcW w:w="1012" w:type="dxa"/>
+            <w:tcBorders>
+              <w:top w:val="single" w:sz="6" w:space="0" w:color="000000"/>
+              <w:left w:val="single" w:sz="6" w:space="0" w:color="000000"/>
+              <w:bottom w:val="single" w:sz="6" w:space="0" w:color="000000"/>
+              <w:right w:val="single" w:sz="6" w:space="0" w:color="000000"/>
+            </w:tcBorders>
+          </w:tcPr>
+          <w:p>
+            <w:pPr>
+              <w:spacing w:after="0" w:line="240" w:lineRule="auto"/>
+              <w:jc w:val="center"/>
+              <w:textAlignment w:val="baseline"/>
+              <w:rPr>
+                <w:rFonts w:ascii="Times New Roman" w:eastAsia="Times New Roman" w:hAnsi="Times New Roman" w:cs="Times New Roman"/>
+                <w:kern w:val="0"/>
+                <w14:ligatures w14:val="none"/>
+              </w:rPr>
+            </w:pPr>
+            <w:r>
+              <w:rPr>
+                <w:rFonts w:ascii="Times New Roman" w:eastAsia="Times New Roman" w:hAnsi="Times New Roman" w:cs="Times New Roman"/>
+                <w:kern w:val="0"/>
+                <w14:ligatures w14:val="none"/>
+              </w:rPr>
+              <w:lastRenderedPageBreak/>
+              <w:t>8.7.4</w:t>
+            </w:r>
+          </w:p>
+        </w:tc>
+        <w:tc>
+          <w:tcPr>
+            <w:tcW w:w="720" w:type="dxa"/>
+            <w:tcBorders>
+              <w:top w:val="single" w:sz="6" w:space="0" w:color="000000"/>
+              <w:left w:val="single" w:sz="6" w:space="0" w:color="000000"/>
+              <w:bottom w:val="single" w:sz="6" w:space="0" w:color="000000"/>
+              <w:right w:val="single" w:sz="6" w:space="0" w:color="000000"/>
+            </w:tcBorders>
+          </w:tcPr>
+          <w:p>
+            <w:pPr>
+              <w:spacing w:after="0" w:line="240" w:lineRule="auto"/>
+              <w:jc w:val="center"/>
+              <w:textAlignment w:val="baseline"/>
+              <w:rPr>
+                <w:rFonts w:ascii="Times New Roman" w:eastAsia="Times New Roman" w:hAnsi="Times New Roman" w:cs="Times New Roman"/>
+                <w:kern w:val="0"/>
+                <w14:ligatures w14:val="none"/>
+              </w:rPr>
+            </w:pPr>
+            <w:r>
+              <w:rPr>
+                <w:rFonts w:ascii="Times New Roman" w:eastAsia="Times New Roman" w:hAnsi="Times New Roman" w:cs="Times New Roman"/>
+                <w:kern w:val="0"/>
+                <w14:ligatures w14:val="none"/>
+              </w:rPr>
+              <w:t>100</w:t>
+            </w:r>
+          </w:p>
+        </w:tc>
+        <w:tc>
+          <w:tcPr>
+            <w:tcW w:w="7642" w:type="dxa"/>
+            <w:tcBorders>
+              <w:top w:val="single" w:sz="6" w:space="0" w:color="000000"/>
+              <w:left w:val="single" w:sz="6" w:space="0" w:color="000000"/>
+              <w:bottom w:val="single" w:sz="6" w:space="0" w:color="000000"/>
+              <w:right w:val="single" w:sz="6" w:space="0" w:color="000000"/>
+            </w:tcBorders>
+          </w:tcPr>
+          <w:p>
+            <w:pPr>
+              <w:spacing w:after="0" w:line="240" w:lineRule="auto"/>
+              <w:jc w:val="center"/>
+              <w:textAlignment w:val="baseline"/>
+              <w:rPr>
+                <w:rFonts w:ascii="Times New Roman" w:eastAsia="Times New Roman" w:hAnsi="Times New Roman" w:cs="Times New Roman"/>
+                <w:kern w:val="0"/>
+                <w14:ligatures w14:val="none"/>
+              </w:rPr>
+            </w:pPr>
+            <w:r>
+              <w:rPr>
+                <w:noProof/>
+              </w:rPr>
+              <w:drawing>
+                <wp:inline distT="0" distB="0" distL="0" distR="0" wp14:anchorId="1D36B66C" wp14:editId="72CD8CE6">
+                  <wp:extent cx="4843145" cy="3721735"/>
+                  <wp:effectExtent l="0" t="0" r="0" b="0"/>
+                  <wp:docPr id="983710102" name="Picture 7"/>
+                  <wp:cNvGraphicFramePr>
+                    <a:graphicFrameLocks xmlns:a="http://schemas.openxmlformats.org/drawingml/2006/main" noChangeAspect="1"/>
+                  </wp:cNvGraphicFramePr>
+                  <a:graphic xmlns:a="http://schemas.openxmlformats.org/drawingml/2006/main">
+                    <a:graphicData uri="http://schemas.openxmlformats.org/drawingml/2006/picture">
+                      <pic:pic xmlns:pic="http://schemas.openxmlformats.org/drawingml/2006/picture">
+                        <pic:nvPicPr>
+                          <pic:cNvPr id="0" name="Picture 13"/>
+                          <pic:cNvPicPr>
+                            <a:picLocks noChangeAspect="1" noChangeArrowheads="1"/>
+                          </pic:cNvPicPr>
+                        </pic:nvPicPr>
+                        <pic:blipFill>
+                          <a:blip r:embed="rId20">
+                            <a:extLst>
+                              <a:ext uri="{28A0092B-C50C-407E-A947-70E740481C1C}">
+                                <a14:useLocalDpi xmlns:a14="http://schemas.microsoft.com/office/drawing/2010/main" val="0"/>
+                              </a:ext>
+                            </a:extLst>
+                          </a:blip>
+                          <a:srcRect/>
+                          <a:stretch>
+                            <a:fillRect/>
+                          </a:stretch>
+                        </pic:blipFill>
+                        <pic:spPr bwMode="auto">
+                          <a:xfrm>
+                            <a:off x="0" y="0"/>
+                            <a:ext cx="4843145" cy="3721735"/>
+                          </a:xfrm>
+                          <a:prstGeom prst="rect">
+                            <a:avLst/>
+                          </a:prstGeom>
+                          <a:noFill/>
+                          <a:ln>
+                            <a:noFill/>
+                          </a:ln>
+                        </pic:spPr>
+                      </pic:pic>
+                    </a:graphicData>
+                  </a:graphic>
+                </wp:inline>
+              </w:drawing>
+            </w:r>
+          </w:p>
+        </w:tc>
+      </w:tr>
+      <w:tr>
+        <w:trPr>
+          <w:trHeight w:val="300"/>
+        </w:trPr>
+        <w:tc>
+          <w:tcPr>
+            <w:tcW w:w="1012" w:type="dxa"/>
+            <w:tcBorders>
+              <w:top w:val="single" w:sz="6" w:space="0" w:color="000000"/>
+              <w:left w:val="single" w:sz="6" w:space="0" w:color="000000"/>
+              <w:bottom w:val="single" w:sz="6" w:space="0" w:color="000000"/>
+              <w:right w:val="single" w:sz="6" w:space="0" w:color="000000"/>
+            </w:tcBorders>
+          </w:tcPr>
+          <w:p>
+            <w:pPr>
+              <w:spacing w:after="0" w:line="240" w:lineRule="auto"/>
+              <w:jc w:val="center"/>
+              <w:textAlignment w:val="baseline"/>
+              <w:rPr>
+                <w:rFonts w:ascii="Times New Roman" w:eastAsia="Times New Roman" w:hAnsi="Times New Roman" w:cs="Times New Roman"/>
+                <w:kern w:val="0"/>
+                <w14:ligatures w14:val="none"/>
+              </w:rPr>
+            </w:pPr>
+            <w:r>
+              <w:rPr>
+                <w:rFonts w:ascii="Times New Roman" w:eastAsia="Times New Roman" w:hAnsi="Times New Roman" w:cs="Times New Roman"/>
+                <w:kern w:val="0"/>
+                <w14:ligatures w14:val="none"/>
+              </w:rPr>
+              <w:t>9.2.4</w:t>
+            </w:r>
+          </w:p>
+        </w:tc>
+        <w:tc>
+          <w:tcPr>
+            <w:tcW w:w="720" w:type="dxa"/>
+            <w:tcBorders>
+              <w:top w:val="single" w:sz="6" w:space="0" w:color="000000"/>
+              <w:left w:val="single" w:sz="6" w:space="0" w:color="000000"/>
+              <w:bottom w:val="single" w:sz="6" w:space="0" w:color="000000"/>
+              <w:right w:val="single" w:sz="6" w:space="0" w:color="000000"/>
+            </w:tcBorders>
+          </w:tcPr>
+          <w:p>
+            <w:pPr>
+              <w:spacing w:after="0" w:line="240" w:lineRule="auto"/>
+              <w:jc w:val="center"/>
+              <w:textAlignment w:val="baseline"/>
+              <w:rPr>
+                <w:rFonts w:ascii="Times New Roman" w:eastAsia="Times New Roman" w:hAnsi="Times New Roman" w:cs="Times New Roman"/>
+                <w:kern w:val="0"/>
+                <w14:ligatures w14:val="none"/>
+              </w:rPr>
+            </w:pPr>
+            <w:r>
+              <w:rPr>
+                <w:rFonts w:ascii="Times New Roman" w:eastAsia="Times New Roman" w:hAnsi="Times New Roman" w:cs="Times New Roman"/>
+                <w:kern w:val="0"/>
+                <w14:ligatures w14:val="none"/>
+              </w:rPr>
+              <w:t>100</w:t>
+            </w:r>
+          </w:p>
+        </w:tc>
+        <w:tc>
+          <w:tcPr>
+            <w:tcW w:w="7642" w:type="dxa"/>
+            <w:tcBorders>
+              <w:top w:val="single" w:sz="6" w:space="0" w:color="000000"/>
+              <w:left w:val="single" w:sz="6" w:space="0" w:color="000000"/>
+              <w:bottom w:val="single" w:sz="6" w:space="0" w:color="000000"/>
+              <w:right w:val="single" w:sz="6" w:space="0" w:color="000000"/>
+            </w:tcBorders>
+          </w:tcPr>
+          <w:p>
+            <w:pPr>
+              <w:spacing w:after="0" w:line="240" w:lineRule="auto"/>
+              <w:jc w:val="center"/>
+              <w:textAlignment w:val="baseline"/>
+              <w:rPr>
+                <w:rFonts w:ascii="Times New Roman" w:eastAsia="Times New Roman" w:hAnsi="Times New Roman" w:cs="Times New Roman"/>
+                <w:kern w:val="0"/>
+                <w14:ligatures w14:val="none"/>
+              </w:rPr>
+            </w:pPr>
+            <w:r>
+              <w:rPr>
+                <w:noProof/>
+              </w:rPr>
+              <w:drawing>
+                <wp:inline distT="0" distB="0" distL="0" distR="0" wp14:anchorId="2D9D81E5" wp14:editId="18737658">
+                  <wp:extent cx="4843145" cy="3721735"/>
+                  <wp:effectExtent l="0" t="0" r="0" b="0"/>
+                  <wp:docPr id="1137164008" name="Picture 8"/>
+                  <wp:cNvGraphicFramePr>
+                    <a:graphicFrameLocks xmlns:a="http://schemas.openxmlformats.org/drawingml/2006/main" noChangeAspect="1"/>
+                  </wp:cNvGraphicFramePr>
+                  <a:graphic xmlns:a="http://schemas.openxmlformats.org/drawingml/2006/main">
+                    <a:graphicData uri="http://schemas.openxmlformats.org/drawingml/2006/picture">
+                      <pic:pic xmlns:pic="http://schemas.openxmlformats.org/drawingml/2006/picture">
+                        <pic:nvPicPr>
+                          <pic:cNvPr id="0" name="Picture 15"/>
+                          <pic:cNvPicPr>
+                            <a:picLocks noChangeAspect="1" noChangeArrowheads="1"/>
+                          </pic:cNvPicPr>
+                        </pic:nvPicPr>
+                        <pic:blipFill>
+                          <a:blip r:embed="rId21">
+                            <a:extLst>
+                              <a:ext uri="{28A0092B-C50C-407E-A947-70E740481C1C}">
+                                <a14:useLocalDpi xmlns:a14="http://schemas.microsoft.com/office/drawing/2010/main" val="0"/>
+                              </a:ext>
+                            </a:extLst>
+                          </a:blip>
+                          <a:srcRect/>
+                          <a:stretch>
+                            <a:fillRect/>
+                          </a:stretch>
+                        </pic:blipFill>
+                        <pic:spPr bwMode="auto">
+                          <a:xfrm>
+                            <a:off x="0" y="0"/>
+                            <a:ext cx="4843145" cy="3721735"/>
+                          </a:xfrm>
+                          <a:prstGeom prst="rect">
+                            <a:avLst/>
+                          </a:prstGeom>
+                          <a:noFill/>
+                          <a:ln>
+                            <a:noFill/>
+                          </a:ln>
+                        </pic:spPr>
+                      </pic:pic>
+                    </a:graphicData>
+                  </a:graphic>
+                </wp:inline>
+              </w:drawing>
+            </w:r>
+          </w:p>
+        </w:tc>
+      </w:tr>
+      <w:tr>
+        <w:trPr>
+          <w:trHeight w:val="300"/>
+        </w:trPr>
+        <w:tc>
+          <w:tcPr>
+            <w:tcW w:w="1012" w:type="dxa"/>
+            <w:tcBorders>
+              <w:top w:val="single" w:sz="6" w:space="0" w:color="000000"/>
+              <w:left w:val="single" w:sz="6" w:space="0" w:color="000000"/>
+              <w:bottom w:val="single" w:sz="6" w:space="0" w:color="000000"/>
+              <w:right w:val="single" w:sz="6" w:space="0" w:color="000000"/>
+            </w:tcBorders>
+          </w:tcPr>
+          <w:p>
+            <w:pPr>
+              <w:spacing w:after="0" w:line="240" w:lineRule="auto"/>
+              <w:jc w:val="center"/>
+              <w:textAlignment w:val="baseline"/>
+              <w:rPr>
+                <w:rFonts w:ascii="Times New Roman" w:eastAsia="Times New Roman" w:hAnsi="Times New Roman" w:cs="Times New Roman"/>
+                <w:kern w:val="0"/>
+                <w14:ligatures w14:val="none"/>
+              </w:rPr>
+            </w:pPr>
+            <w:r>
+              <w:rPr>
+                <w:rFonts w:ascii="Times New Roman" w:eastAsia="Times New Roman" w:hAnsi="Times New Roman" w:cs="Times New Roman"/>
+                <w:kern w:val="0"/>
+                <w14:ligatures w14:val="none"/>
+              </w:rPr>
+              <w:lastRenderedPageBreak/>
+              <w:t>10.3.11</w:t>
+            </w:r>
+          </w:p>
+        </w:tc>
+        <w:tc>
+          <w:tcPr>
+            <w:tcW w:w="720" w:type="dxa"/>
+            <w:tcBorders>
+              <w:top w:val="single" w:sz="6" w:space="0" w:color="000000"/>
+              <w:left w:val="single" w:sz="6" w:space="0" w:color="000000"/>
+              <w:bottom w:val="single" w:sz="6" w:space="0" w:color="000000"/>
+              <w:right w:val="single" w:sz="6" w:space="0" w:color="000000"/>
+            </w:tcBorders>
+          </w:tcPr>
+          <w:p>
+            <w:pPr>
+              <w:spacing w:after="0" w:line="240" w:lineRule="auto"/>
+              <w:jc w:val="center"/>
+              <w:textAlignment w:val="baseline"/>
+              <w:rPr>
+                <w:rFonts w:ascii="Times New Roman" w:eastAsia="Times New Roman" w:hAnsi="Times New Roman" w:cs="Times New Roman"/>
+                <w:kern w:val="0"/>
+                <w14:ligatures w14:val="none"/>
+              </w:rPr>
+            </w:pPr>
+            <w:r>
+              <w:rPr>
+                <w:rFonts w:ascii="Times New Roman" w:eastAsia="Times New Roman" w:hAnsi="Times New Roman" w:cs="Times New Roman"/>
+                <w:kern w:val="0"/>
+                <w14:ligatures w14:val="none"/>
+              </w:rPr>
+              <w:t>100</w:t>
+            </w:r>
+          </w:p>
+        </w:tc>
+        <w:tc>
+          <w:tcPr>
+            <w:tcW w:w="7642" w:type="dxa"/>
+            <w:tcBorders>
+              <w:top w:val="single" w:sz="6" w:space="0" w:color="000000"/>
+              <w:left w:val="single" w:sz="6" w:space="0" w:color="000000"/>
+              <w:bottom w:val="single" w:sz="6" w:space="0" w:color="000000"/>
+              <w:right w:val="single" w:sz="6" w:space="0" w:color="000000"/>
+            </w:tcBorders>
+          </w:tcPr>
+          <w:p>
+            <w:pPr>
+              <w:spacing w:after="0" w:line="240" w:lineRule="auto"/>
+              <w:jc w:val="center"/>
+              <w:textAlignment w:val="baseline"/>
+              <w:rPr>
+                <w:rFonts w:ascii="Times New Roman" w:eastAsia="Times New Roman" w:hAnsi="Times New Roman" w:cs="Times New Roman"/>
+                <w:kern w:val="0"/>
+                <w14:ligatures w14:val="none"/>
+              </w:rPr>
+            </w:pPr>
+            <w:r>
+              <w:rPr>
+                <w:noProof/>
+              </w:rPr>
+              <w:drawing>
+                <wp:inline distT="0" distB="0" distL="0" distR="0" wp14:anchorId="6E01BE08" wp14:editId="7F03E5DC">
+                  <wp:extent cx="4843145" cy="3251200"/>
+                  <wp:effectExtent l="0" t="0" r="0" b="6350"/>
+                  <wp:docPr id="806879972" name="Picture 9"/>
+                  <wp:cNvGraphicFramePr>
+                    <a:graphicFrameLocks xmlns:a="http://schemas.openxmlformats.org/drawingml/2006/main" noChangeAspect="1"/>
+                  </wp:cNvGraphicFramePr>
+                  <a:graphic xmlns:a="http://schemas.openxmlformats.org/drawingml/2006/main">
+                    <a:graphicData uri="http://schemas.openxmlformats.org/drawingml/2006/picture">
+                      <pic:pic xmlns:pic="http://schemas.openxmlformats.org/drawingml/2006/picture">
+                        <pic:nvPicPr>
+                          <pic:cNvPr id="0" name="Picture 17"/>
+                          <pic:cNvPicPr>
+                            <a:picLocks noChangeAspect="1" noChangeArrowheads="1"/>
+                          </pic:cNvPicPr>
+                        </pic:nvPicPr>
+                        <pic:blipFill>
+                          <a:blip r:embed="rId22">
+                            <a:extLst>
+                              <a:ext uri="{28A0092B-C50C-407E-A947-70E740481C1C}">
+                                <a14:useLocalDpi xmlns:a14="http://schemas.microsoft.com/office/drawing/2010/main" val="0"/>
+                              </a:ext>
+                            </a:extLst>
+                          </a:blip>
+                          <a:srcRect/>
+                          <a:stretch>
+                            <a:fillRect/>
+                          </a:stretch>
+                        </pic:blipFill>
+                        <pic:spPr bwMode="auto">
+                          <a:xfrm>
+                            <a:off x="0" y="0"/>
+                            <a:ext cx="4843145" cy="3251200"/>
+                          </a:xfrm>
+                          <a:prstGeom prst="rect">
+                            <a:avLst/>
+                          </a:prstGeom>
+                          <a:noFill/>
+                          <a:ln>
+                            <a:noFill/>
+                          </a:ln>
+                        </pic:spPr>
+                      </pic:pic>
+                    </a:graphicData>
+                  </a:graphic>
+                </wp:inline>
+              </w:drawing>
+            </w:r>
+          </w:p>
+        </w:tc>
+      </w:tr>
+      <w:tr>
+        <w:trPr>
+          <w:trHeight w:val="300"/>
+        </w:trPr>
+        <w:tc>
+          <w:tcPr>
+            <w:tcW w:w="1012" w:type="dxa"/>
+            <w:tcBorders>
+              <w:top w:val="single" w:sz="6" w:space="0" w:color="000000"/>
+              <w:left w:val="single" w:sz="6" w:space="0" w:color="000000"/>
+              <w:bottom w:val="single" w:sz="6" w:space="0" w:color="000000"/>
+              <w:right w:val="single" w:sz="6" w:space="0" w:color="000000"/>
+            </w:tcBorders>
+          </w:tcPr>
+          <w:p>
+            <w:pPr>
+              <w:spacing w:after="0" w:line="240" w:lineRule="auto"/>
+              <w:jc w:val="center"/>
+              <w:textAlignment w:val="baseline"/>
+              <w:rPr>
+                <w:rFonts w:ascii="Times New Roman" w:eastAsia="Times New Roman" w:hAnsi="Times New Roman" w:cs="Times New Roman"/>
+                <w:kern w:val="0"/>
+                <w14:ligatures w14:val="none"/>
+              </w:rPr>
+            </w:pPr>
+          </w:p>
+        </w:tc>
+        <w:tc>
+          <w:tcPr>
+            <w:tcW w:w="720" w:type="dxa"/>
+            <w:tcBorders>
+              <w:top w:val="single" w:sz="6" w:space="0" w:color="000000"/>
+              <w:left w:val="single" w:sz="6" w:space="0" w:color="000000"/>
+              <w:bottom w:val="single" w:sz="6" w:space="0" w:color="000000"/>
+              <w:right w:val="single" w:sz="6" w:space="0" w:color="000000"/>
+            </w:tcBorders>
+          </w:tcPr>
+          <w:p>
+            <w:pPr>
+              <w:spacing w:after="0" w:line="240" w:lineRule="auto"/>
+              <w:jc w:val="center"/>
+              <w:textAlignment w:val="baseline"/>
+              <w:rPr>
+                <w:rFonts w:ascii="Times New Roman" w:eastAsia="Times New Roman" w:hAnsi="Times New Roman" w:cs="Times New Roman"/>
+                <w:kern w:val="0"/>
+                <w14:ligatures w14:val="none"/>
+              </w:rPr>
+            </w:pPr>
+          </w:p>
+        </w:tc>
+        <w:tc>
+          <w:tcPr>
+            <w:tcW w:w="7642" w:type="dxa"/>
+            <w:tcBorders>
+              <w:top w:val="single" w:sz="6" w:space="0" w:color="000000"/>
+              <w:left w:val="single" w:sz="6" w:space="0" w:color="000000"/>
+              <w:bottom w:val="single" w:sz="6" w:space="0" w:color="000000"/>
+              <w:right w:val="single" w:sz="6" w:space="0" w:color="000000"/>
+            </w:tcBorders>
+          </w:tcPr>
+          <w:p>
+            <w:pPr>
+              <w:spacing w:after="0" w:line="240" w:lineRule="auto"/>
+              <w:jc w:val="center"/>
+              <w:textAlignment w:val="baseline"/>
+              <w:rPr>
+                <w:rFonts w:ascii="Times New Roman" w:eastAsia="Times New Roman" w:hAnsi="Times New Roman" w:cs="Times New Roman"/>
+                <w:kern w:val="0"/>
+                <w14:ligatures w14:val="none"/>
+              </w:rPr>
+            </w:pPr>
+          </w:p>
+        </w:tc>
+      </w:tr>
+      <w:tr>
+        <w:trPr>
+          <w:trHeight w:val="300"/>
+        </w:trPr>
+        <w:tc>
+          <w:tcPr>
+            <w:tcW w:w="1012" w:type="dxa"/>
+            <w:tcBorders>
+              <w:top w:val="single" w:sz="6" w:space="0" w:color="000000"/>
+              <w:left w:val="single" w:sz="6" w:space="0" w:color="000000"/>
+              <w:bottom w:val="single" w:sz="6" w:space="0" w:color="000000"/>
+              <w:right w:val="single" w:sz="6" w:space="0" w:color="000000"/>
+            </w:tcBorders>
+          </w:tcPr>
+          <w:p>
+            <w:pPr>
+              <w:spacing w:after="0" w:line="240" w:lineRule="auto"/>
+              <w:jc w:val="center"/>
+              <w:textAlignment w:val="baseline"/>
+              <w:rPr>
+                <w:rFonts w:ascii="Times New Roman" w:eastAsia="Times New Roman" w:hAnsi="Times New Roman" w:cs="Times New Roman"/>
+                <w:kern w:val="0"/>
+                <w14:ligatures w14:val="none"/>
+              </w:rPr>
+            </w:pPr>
+          </w:p>
+        </w:tc>
+        <w:tc>
+          <w:tcPr>
+            <w:tcW w:w="720" w:type="dxa"/>
+            <w:tcBorders>
+              <w:top w:val="single" w:sz="6" w:space="0" w:color="000000"/>
+              <w:left w:val="single" w:sz="6" w:space="0" w:color="000000"/>
+              <w:bottom w:val="single" w:sz="6" w:space="0" w:color="000000"/>
+              <w:right w:val="single" w:sz="6" w:space="0" w:color="000000"/>
+            </w:tcBorders>
+          </w:tcPr>
+          <w:p>
+            <w:pPr>
+              <w:spacing w:after="0" w:line="240" w:lineRule="auto"/>
+              <w:jc w:val="center"/>
+              <w:textAlignment w:val="baseline"/>
+              <w:rPr>
+                <w:rFonts w:ascii="Times New Roman" w:eastAsia="Times New Roman" w:hAnsi="Times New Roman" w:cs="Times New Roman"/>
+                <w:kern w:val="0"/>
+                <w14:ligatures w14:val="none"/>
+              </w:rPr>
+            </w:pPr>
+          </w:p>
+        </w:tc>
+        <w:tc>
+          <w:tcPr>
+            <w:tcW w:w="7642" w:type="dxa"/>
+            <w:tcBorders>
+              <w:top w:val="single" w:sz="6" w:space="0" w:color="000000"/>
+              <w:left w:val="single" w:sz="6" w:space="0" w:color="000000"/>
+              <w:bottom w:val="single" w:sz="6" w:space="0" w:color="000000"/>
+              <w:right w:val="single" w:sz="6" w:space="0" w:color="000000"/>
+            </w:tcBorders>
+          </w:tcPr>
+          <w:p>
+            <w:pPr>
+              <w:spacing w:after="0" w:line="240" w:lineRule="auto"/>
+              <w:jc w:val="center"/>
+              <w:textAlignment w:val="baseline"/>
+              <w:rPr>
+                <w:rFonts w:ascii="Times New Roman" w:eastAsia="Times New Roman" w:hAnsi="Times New Roman" w:cs="Times New Roman"/>
+                <w:kern w:val="0"/>
+                <w14:ligatures w14:val="none"/>
+              </w:rPr>
+            </w:pPr>
+          </w:p>
+        </w:tc>
+      </w:tr>
+      <w:tr>
+        <w:trPr>
+          <w:trHeight w:val="300"/>
+        </w:trPr>
+        <w:tc>
+          <w:tcPr>
+            <w:tcW w:w="1012" w:type="dxa"/>
+            <w:tcBorders>
+              <w:top w:val="single" w:sz="6" w:space="0" w:color="000000"/>
+              <w:left w:val="single" w:sz="6" w:space="0" w:color="000000"/>
+              <w:bottom w:val="single" w:sz="6" w:space="0" w:color="000000"/>
+              <w:right w:val="single" w:sz="6" w:space="0" w:color="000000"/>
+            </w:tcBorders>
+          </w:tcPr>
+          <w:p>
+            <w:pPr>
+              <w:spacing w:after="0" w:line="240" w:lineRule="auto"/>
+              <w:jc w:val="center"/>
+              <w:textAlignment w:val="baseline"/>
+              <w:rPr>
+                <w:rFonts w:ascii="Times New Roman" w:eastAsia="Times New Roman" w:hAnsi="Times New Roman" w:cs="Times New Roman"/>
+                <w:kern w:val="0"/>
+                <w14:ligatures w14:val="none"/>
+              </w:rPr>
+            </w:pPr>
+          </w:p>
+        </w:tc>
+        <w:tc>
+          <w:tcPr>
+            <w:tcW w:w="720" w:type="dxa"/>
+            <w:tcBorders>
+              <w:top w:val="single" w:sz="6" w:space="0" w:color="000000"/>
+              <w:left w:val="single" w:sz="6" w:space="0" w:color="000000"/>
+              <w:bottom w:val="single" w:sz="6" w:space="0" w:color="000000"/>
+              <w:right w:val="single" w:sz="6" w:space="0" w:color="000000"/>
+            </w:tcBorders>
+          </w:tcPr>
+          <w:p>
+            <w:pPr>
+              <w:spacing w:after="0" w:line="240" w:lineRule="auto"/>
+              <w:jc w:val="center"/>
+              <w:textAlignment w:val="baseline"/>
+              <w:rPr>
+                <w:rFonts w:ascii="Times New Roman" w:eastAsia="Times New Roman" w:hAnsi="Times New Roman" w:cs="Times New Roman"/>
+                <w:kern w:val="0"/>
+                <w14:ligatures w14:val="none"/>
+              </w:rPr>
+            </w:pPr>
+          </w:p>
+        </w:tc>
+        <w:tc>
+          <w:tcPr>
+            <w:tcW w:w="7642" w:type="dxa"/>
+            <w:tcBorders>
+              <w:top w:val="single" w:sz="6" w:space="0" w:color="000000"/>
+              <w:left w:val="single" w:sz="6" w:space="0" w:color="000000"/>
+              <w:bottom w:val="single" w:sz="6" w:space="0" w:color="000000"/>
+              <w:right w:val="single" w:sz="6" w:space="0" w:color="000000"/>
+            </w:tcBorders>
+          </w:tcPr>
+          <w:p>
+            <w:pPr>
+              <w:spacing w:after="0" w:line="240" w:lineRule="auto"/>
+              <w:jc w:val="center"/>
+              <w:textAlignment w:val="baseline"/>
+              <w:rPr>
+                <w:rFonts w:ascii="Times New Roman" w:eastAsia="Times New Roman" w:hAnsi="Times New Roman" w:cs="Times New Roman"/>
+                <w:kern w:val="0"/>
+                <w14:ligatures w14:val="none"/>
+              </w:rPr>
+            </w:pPr>
+          </w:p>
+        </w:tc>
+      </w:tr>
+      <w:tr>
+        <w:trPr>
+          <w:trHeight w:val="300"/>
+        </w:trPr>
+        <w:tc>
+          <w:tcPr>
+            <w:tcW w:w="1012" w:type="dxa"/>
+            <w:tcBorders>
+              <w:top w:val="single" w:sz="6" w:space="0" w:color="000000"/>
+              <w:left w:val="single" w:sz="6" w:space="0" w:color="000000"/>
+              <w:bottom w:val="single" w:sz="6" w:space="0" w:color="000000"/>
+              <w:right w:val="single" w:sz="6" w:space="0" w:color="000000"/>
+            </w:tcBorders>
+          </w:tcPr>
+          <w:p>
+            <w:pPr>
+              <w:spacing w:after="0" w:line="240" w:lineRule="auto"/>
+              <w:jc w:val="center"/>
+              <w:textAlignment w:val="baseline"/>
+              <w:rPr>
+                <w:rFonts w:ascii="Times New Roman" w:eastAsia="Times New Roman" w:hAnsi="Times New Roman" w:cs="Times New Roman"/>
+                <w:kern w:val="0"/>
+                <w14:ligatures w14:val="none"/>
+              </w:rPr>
+            </w:pPr>
           </w:p>
         </w:tc>
         <w:tc>
@@ -2316,8 +3830,8 @@
       </w:r>
     </w:p>
     <w:sectPr>
-      <w:headerReference w:type="default" r:id="rId14"/>
-      <w:footerReference w:type="default" r:id="rId15"/>
+      <w:headerReference w:type="default" r:id="rId23"/>
+      <w:footerReference w:type="default" r:id="rId24"/>
       <w:pgSz w:w="12240" w:h="15840"/>
       <w:pgMar w:top="1440" w:right="1440" w:bottom="1440" w:left="1440" w:header="720" w:footer="720" w:gutter="0"/>
       <w:cols w:space="720"/>

</xml_diff>